<commit_message>
subiendo archivo arreglado 2
</commit_message>
<xml_diff>
--- a/Programación Front End Otoño 2023.docx
+++ b/Programación Front End Otoño 2023.docx
@@ -2210,10 +2210,10 @@
           <w:lang w:eastAsia="es-CL"/>
         </w:rPr>
         <w:drawing>
-          <wp:inline distT="0" distB="0" distL="0" distR="0" wp14:anchorId="192AD9D5" wp14:editId="1BF37A4D">
-            <wp:extent cx="4867275" cy="1543050"/>
-            <wp:effectExtent l="0" t="0" r="9525" b="0"/>
-            <wp:docPr id="19" name="Imagen 19"/>
+          <wp:inline distT="0" distB="0" distL="0" distR="0" wp14:anchorId="2947557F" wp14:editId="76ADD59D">
+            <wp:extent cx="6660515" cy="1627505"/>
+            <wp:effectExtent l="0" t="0" r="6985" b="0"/>
+            <wp:docPr id="13" name="Imagen 13"/>
             <wp:cNvGraphicFramePr>
               <a:graphicFrameLocks xmlns:a="http://schemas.openxmlformats.org/drawingml/2006/main" noChangeAspect="1"/>
             </wp:cNvGraphicFramePr>
@@ -2233,7 +2233,7 @@
                   <pic:spPr>
                     <a:xfrm>
                       <a:off x="0" y="0"/>
-                      <a:ext cx="4867275" cy="1543050"/>
+                      <a:ext cx="6660515" cy="1627505"/>
                     </a:xfrm>
                     <a:prstGeom prst="rect">
                       <a:avLst/>
@@ -2986,7 +2986,7 @@
             </wp:anchor>
           </w:drawing>
         </mc:Choice>
-        <mc:Fallback xmlns:cx2="http://schemas.microsoft.com/office/drawing/2015/10/21/chartex" xmlns:cx3="http://schemas.microsoft.com/office/drawing/2016/5/9/chartex" xmlns:cx4="http://schemas.microsoft.com/office/drawing/2016/5/10/chartex" xmlns:cx5="http://schemas.microsoft.com/office/drawing/2016/5/11/chartex" xmlns:cx6="http://schemas.microsoft.com/office/drawing/2016/5/12/chartex" xmlns:cx7="http://schemas.microsoft.com/office/drawing/2016/5/13/chartex" xmlns:cx8="http://schemas.microsoft.com/office/drawing/2016/5/14/chartex" xmlns:aink="http://schemas.microsoft.com/office/drawing/2016/ink" xmlns:am3d="http://schemas.microsoft.com/office/drawing/2017/model3d" xmlns:oel="http://schemas.microsoft.com/office/2019/extlst" xmlns:w16cex="http://schemas.microsoft.com/office/word/2018/wordml/cex" xmlns:w16cid="http://schemas.microsoft.com/office/word/2016/wordml/cid" xmlns:w16="http://schemas.microsoft.com/office/word/2018/wordml" xmlns:w16sdtdh="http://schemas.microsoft.com/office/word/2020/wordml/sdtdatahash">
+        <mc:Fallback xmlns:w16sdtdh="http://schemas.microsoft.com/office/word/2020/wordml/sdtdatahash" xmlns:w16="http://schemas.microsoft.com/office/word/2018/wordml" xmlns:w16cid="http://schemas.microsoft.com/office/word/2016/wordml/cid" xmlns:w16cex="http://schemas.microsoft.com/office/word/2018/wordml/cex" xmlns:oel="http://schemas.microsoft.com/office/2019/extlst" xmlns:am3d="http://schemas.microsoft.com/office/drawing/2017/model3d" xmlns:aink="http://schemas.microsoft.com/office/drawing/2016/ink" xmlns:cx8="http://schemas.microsoft.com/office/drawing/2016/5/14/chartex" xmlns:cx7="http://schemas.microsoft.com/office/drawing/2016/5/13/chartex" xmlns:cx6="http://schemas.microsoft.com/office/drawing/2016/5/12/chartex" xmlns:cx5="http://schemas.microsoft.com/office/drawing/2016/5/11/chartex" xmlns:cx4="http://schemas.microsoft.com/office/drawing/2016/5/10/chartex" xmlns:cx3="http://schemas.microsoft.com/office/drawing/2016/5/9/chartex" xmlns:cx2="http://schemas.microsoft.com/office/drawing/2015/10/21/chartex">
           <w:pict>
             <v:rect w14:anchorId="4442F238" id="Rectángulo 1" o:spid="_x0000_s1026" style="position:absolute;margin-left:512.4pt;margin-top:751.25pt;width:11.3pt;height:12pt;z-index:-251621888;visibility:visible;mso-wrap-style:square;mso-width-percent:0;mso-height-percent:0;mso-wrap-distance-left:9pt;mso-wrap-distance-top:0;mso-wrap-distance-right:9pt;mso-wrap-distance-bottom:0;mso-position-horizontal:absolute;mso-position-horizontal-relative:margin;mso-position-vertical:absolute;mso-position-vertical-relative:page;mso-width-percent:0;mso-height-percent:0;mso-width-relative:margin;mso-height-relative:margin;v-text-anchor:middle" o:gfxdata="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" fillcolor="#00b0f0" stroked="f" strokeweight="2pt">
               <v:path arrowok="t"/>
@@ -3216,7 +3216,7 @@
                               <w:sz w:val="24"/>
                               <w:lang w:val="es-ES"/>
                             </w:rPr>
-                            <w:t>4</w:t>
+                            <w:t>5</w:t>
                           </w:r>
                           <w:r>
                             <w:rPr>
@@ -3305,7 +3305,7 @@
                         <w:sz w:val="24"/>
                         <w:lang w:val="es-ES"/>
                       </w:rPr>
-                      <w:t>4</w:t>
+                      <w:t>5</w:t>
                     </w:r>
                     <w:r>
                       <w:rPr>
@@ -3406,7 +3406,7 @@
             </wp:anchor>
           </w:drawing>
         </mc:Choice>
-        <mc:Fallback xmlns:cx2="http://schemas.microsoft.com/office/drawing/2015/10/21/chartex" xmlns:cx3="http://schemas.microsoft.com/office/drawing/2016/5/9/chartex" xmlns:cx4="http://schemas.microsoft.com/office/drawing/2016/5/10/chartex" xmlns:cx5="http://schemas.microsoft.com/office/drawing/2016/5/11/chartex" xmlns:cx6="http://schemas.microsoft.com/office/drawing/2016/5/12/chartex" xmlns:cx7="http://schemas.microsoft.com/office/drawing/2016/5/13/chartex" xmlns:cx8="http://schemas.microsoft.com/office/drawing/2016/5/14/chartex" xmlns:aink="http://schemas.microsoft.com/office/drawing/2016/ink" xmlns:am3d="http://schemas.microsoft.com/office/drawing/2017/model3d" xmlns:oel="http://schemas.microsoft.com/office/2019/extlst" xmlns:w16cex="http://schemas.microsoft.com/office/word/2018/wordml/cex" xmlns:w16cid="http://schemas.microsoft.com/office/word/2016/wordml/cid" xmlns:w16="http://schemas.microsoft.com/office/word/2018/wordml" xmlns:w16sdtdh="http://schemas.microsoft.com/office/word/2020/wordml/sdtdatahash">
+        <mc:Fallback xmlns:w16sdtdh="http://schemas.microsoft.com/office/word/2020/wordml/sdtdatahash" xmlns:w16="http://schemas.microsoft.com/office/word/2018/wordml" xmlns:w16cid="http://schemas.microsoft.com/office/word/2016/wordml/cid" xmlns:w16cex="http://schemas.microsoft.com/office/word/2018/wordml/cex" xmlns:oel="http://schemas.microsoft.com/office/2019/extlst" xmlns:am3d="http://schemas.microsoft.com/office/drawing/2017/model3d" xmlns:aink="http://schemas.microsoft.com/office/drawing/2016/ink" xmlns:cx8="http://schemas.microsoft.com/office/drawing/2016/5/14/chartex" xmlns:cx7="http://schemas.microsoft.com/office/drawing/2016/5/13/chartex" xmlns:cx6="http://schemas.microsoft.com/office/drawing/2016/5/12/chartex" xmlns:cx5="http://schemas.microsoft.com/office/drawing/2016/5/11/chartex" xmlns:cx4="http://schemas.microsoft.com/office/drawing/2016/5/10/chartex" xmlns:cx3="http://schemas.microsoft.com/office/drawing/2016/5/9/chartex" xmlns:cx2="http://schemas.microsoft.com/office/drawing/2015/10/21/chartex">
           <w:pict>
             <v:rect w14:anchorId="7582B28F" id="Rectángulo 4" o:spid="_x0000_s1026" style="position:absolute;margin-left:0;margin-top:0;width:610.3pt;height:60.95pt;z-index:-251613696;visibility:visible;mso-wrap-style:square;mso-width-percent:0;mso-height-percent:0;mso-wrap-distance-left:9pt;mso-wrap-distance-top:0;mso-wrap-distance-right:9pt;mso-wrap-distance-bottom:0;mso-position-horizontal:left;mso-position-horizontal-relative:page;mso-position-vertical:top;mso-position-vertical-relative:page;mso-width-percent:0;mso-height-percent:0;mso-width-relative:margin;mso-height-relative:margin;v-text-anchor:middle" o:gfxdata="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" fillcolor="#d8d8d8 [2732]" stroked="f" strokeweight="2pt">
               <v:fill opacity="52428f"/>
@@ -3498,7 +3498,7 @@
             </wp:anchor>
           </w:drawing>
         </mc:Choice>
-        <mc:Fallback xmlns:cx2="http://schemas.microsoft.com/office/drawing/2015/10/21/chartex" xmlns:cx3="http://schemas.microsoft.com/office/drawing/2016/5/9/chartex" xmlns:cx4="http://schemas.microsoft.com/office/drawing/2016/5/10/chartex" xmlns:cx5="http://schemas.microsoft.com/office/drawing/2016/5/11/chartex" xmlns:cx6="http://schemas.microsoft.com/office/drawing/2016/5/12/chartex" xmlns:cx7="http://schemas.microsoft.com/office/drawing/2016/5/13/chartex" xmlns:cx8="http://schemas.microsoft.com/office/drawing/2016/5/14/chartex" xmlns:aink="http://schemas.microsoft.com/office/drawing/2016/ink" xmlns:am3d="http://schemas.microsoft.com/office/drawing/2017/model3d" xmlns:oel="http://schemas.microsoft.com/office/2019/extlst" xmlns:w16cex="http://schemas.microsoft.com/office/word/2018/wordml/cex" xmlns:w16cid="http://schemas.microsoft.com/office/word/2016/wordml/cid" xmlns:w16="http://schemas.microsoft.com/office/word/2018/wordml" xmlns:w16sdtdh="http://schemas.microsoft.com/office/word/2020/wordml/sdtdatahash">
+        <mc:Fallback xmlns:w16sdtdh="http://schemas.microsoft.com/office/word/2020/wordml/sdtdatahash" xmlns:w16="http://schemas.microsoft.com/office/word/2018/wordml" xmlns:w16cid="http://schemas.microsoft.com/office/word/2016/wordml/cid" xmlns:w16cex="http://schemas.microsoft.com/office/word/2018/wordml/cex" xmlns:oel="http://schemas.microsoft.com/office/2019/extlst" xmlns:am3d="http://schemas.microsoft.com/office/drawing/2017/model3d" xmlns:aink="http://schemas.microsoft.com/office/drawing/2016/ink" xmlns:cx8="http://schemas.microsoft.com/office/drawing/2016/5/14/chartex" xmlns:cx7="http://schemas.microsoft.com/office/drawing/2016/5/13/chartex" xmlns:cx6="http://schemas.microsoft.com/office/drawing/2016/5/12/chartex" xmlns:cx5="http://schemas.microsoft.com/office/drawing/2016/5/11/chartex" xmlns:cx4="http://schemas.microsoft.com/office/drawing/2016/5/10/chartex" xmlns:cx3="http://schemas.microsoft.com/office/drawing/2016/5/9/chartex" xmlns:cx2="http://schemas.microsoft.com/office/drawing/2015/10/21/chartex">
           <w:pict>
             <v:rect w14:anchorId="211C8DAA" id="Rectángulo 18" o:spid="_x0000_s1026" style="position:absolute;margin-left:0;margin-top:0;width:610.3pt;height:24.1pt;z-index:-251612672;visibility:visible;mso-wrap-style:square;mso-width-percent:0;mso-height-percent:0;mso-wrap-distance-left:9pt;mso-wrap-distance-top:0;mso-wrap-distance-right:9pt;mso-wrap-distance-bottom:0;mso-position-horizontal:left;mso-position-horizontal-relative:page;mso-position-vertical:top;mso-position-vertical-relative:page;mso-width-percent:0;mso-height-percent:0;mso-width-relative:margin;mso-height-relative:margin;v-text-anchor:middle" o:gfxdata="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" fillcolor="#f2f2f2 [3052]" stroked="f" strokeweight="2pt">
               <v:fill opacity="52428f"/>
@@ -3586,7 +3586,7 @@
                   </a:ln>
                   <a:extLst>
                     <a:ext uri="{53640926-AAD7-44d8-BBD7-CCE9431645EC}">
-                      <a14:shadowObscured xmlns:cx2="http://schemas.microsoft.com/office/drawing/2015/10/21/chartex" xmlns:cx3="http://schemas.microsoft.com/office/drawing/2016/5/9/chartex" xmlns:cx4="http://schemas.microsoft.com/office/drawing/2016/5/10/chartex" xmlns:cx5="http://schemas.microsoft.com/office/drawing/2016/5/11/chartex" xmlns:cx6="http://schemas.microsoft.com/office/drawing/2016/5/12/chartex" xmlns:cx7="http://schemas.microsoft.com/office/drawing/2016/5/13/chartex" xmlns:cx8="http://schemas.microsoft.com/office/drawing/2016/5/14/chartex" xmlns:aink="http://schemas.microsoft.com/office/drawing/2016/ink" xmlns:am3d="http://schemas.microsoft.com/office/drawing/2017/model3d" xmlns:oel="http://schemas.microsoft.com/office/2019/extlst" xmlns:w16cex="http://schemas.microsoft.com/office/word/2018/wordml/cex" xmlns:w16cid="http://schemas.microsoft.com/office/word/2016/wordml/cid" xmlns:w16="http://schemas.microsoft.com/office/word/2018/wordml" xmlns:w16sdtdh="http://schemas.microsoft.com/office/word/2020/wordml/sdtdatahash" xmlns="" xmlns:mo="http://schemas.microsoft.com/office/mac/office/2008/main" xmlns:mv="urn:schemas-microsoft-com:mac:vml" xmlns:o="urn:schemas-microsoft-com:office:office" xmlns:v="urn:schemas-microsoft-com:vml" xmlns:w10="urn:schemas-microsoft-com:office:word" xmlns:w="http://schemas.openxmlformats.org/wordprocessingml/2006/main" xmlns:a14="http://schemas.microsoft.com/office/drawing/2010/main"/>
+                      <a14:shadowObscured xmlns:a14="http://schemas.microsoft.com/office/drawing/2010/main" xmlns:w="http://schemas.openxmlformats.org/wordprocessingml/2006/main" xmlns:w10="urn:schemas-microsoft-com:office:word" xmlns:v="urn:schemas-microsoft-com:vml" xmlns:o="urn:schemas-microsoft-com:office:office" xmlns:mv="urn:schemas-microsoft-com:mac:vml" xmlns:mo="http://schemas.microsoft.com/office/mac/office/2008/main" xmlns="" xmlns:w16sdtdh="http://schemas.microsoft.com/office/word/2020/wordml/sdtdatahash" xmlns:w16="http://schemas.microsoft.com/office/word/2018/wordml" xmlns:w16cid="http://schemas.microsoft.com/office/word/2016/wordml/cid" xmlns:w16cex="http://schemas.microsoft.com/office/word/2018/wordml/cex" xmlns:oel="http://schemas.microsoft.com/office/2019/extlst" xmlns:am3d="http://schemas.microsoft.com/office/drawing/2017/model3d" xmlns:aink="http://schemas.microsoft.com/office/drawing/2016/ink" xmlns:cx8="http://schemas.microsoft.com/office/drawing/2016/5/14/chartex" xmlns:cx7="http://schemas.microsoft.com/office/drawing/2016/5/13/chartex" xmlns:cx6="http://schemas.microsoft.com/office/drawing/2016/5/12/chartex" xmlns:cx5="http://schemas.microsoft.com/office/drawing/2016/5/11/chartex" xmlns:cx4="http://schemas.microsoft.com/office/drawing/2016/5/10/chartex" xmlns:cx3="http://schemas.microsoft.com/office/drawing/2016/5/9/chartex" xmlns:cx2="http://schemas.microsoft.com/office/drawing/2015/10/21/chartex"/>
                     </a:ext>
                   </a:extLst>
                 </pic:spPr>
@@ -11222,6 +11222,22 @@
 </file>
 
 <file path=customXml/item1.xml><?xml version="1.0" encoding="utf-8"?>
+<p:properties xmlns:p="http://schemas.microsoft.com/office/2006/metadata/properties" xmlns:xsi="http://www.w3.org/2001/XMLSchema-instance" xmlns:pc="http://schemas.microsoft.com/office/infopath/2007/PartnerControls">
+  <documentManagement>
+    <Estado xmlns="a150fe00-1c53-46dc-80fb-b2dbdb01b085">Edición OK</Estado>
+    <Fecha_x0020_de_x0020_Vencimiento xmlns="a150fe00-1c53-46dc-80fb-b2dbdb01b085" xsi:nil="true"/>
+    <Asignado_x0020_a xmlns="a150fe00-1c53-46dc-80fb-b2dbdb01b085">
+      <UserInfo>
+        <DisplayName/>
+        <AccountId xsi:nil="true"/>
+        <AccountType/>
+      </UserInfo>
+    </Asignado_x0020_a>
+  </documentManagement>
+</p:properties>
+</file>
+
+<file path=customXml/item2.xml><?xml version="1.0" encoding="utf-8"?>
 <ct:contentTypeSchema xmlns:ct="http://schemas.microsoft.com/office/2006/metadata/contentType" xmlns:ma="http://schemas.microsoft.com/office/2006/metadata/properties/metaAttributes" ct:_="" ma:_="" ma:contentTypeName="Documento" ma:contentTypeID="0x010100696708DD91543546AD12204098C89772" ma:contentTypeVersion="6" ma:contentTypeDescription="Crear nuevo documento." ma:contentTypeScope="" ma:versionID="d089fe28a85e2dabd80ff7e3a4bd6295">
   <xsd:schema xmlns:xsd="http://www.w3.org/2001/XMLSchema" xmlns:xs="http://www.w3.org/2001/XMLSchema" xmlns:p="http://schemas.microsoft.com/office/2006/metadata/properties" xmlns:ns2="a150fe00-1c53-46dc-80fb-b2dbdb01b085" targetNamespace="http://schemas.microsoft.com/office/2006/metadata/properties" ma:root="true" ma:fieldsID="a84bb8936301433f857d1fe2e5f94ee9" ns2:_="">
     <xsd:import namespace="a150fe00-1c53-46dc-80fb-b2dbdb01b085"/>
@@ -11380,22 +11396,6 @@
 </ct:contentTypeSchema>
 </file>
 
-<file path=customXml/item2.xml><?xml version="1.0" encoding="utf-8"?>
-<p:properties xmlns:p="http://schemas.microsoft.com/office/2006/metadata/properties" xmlns:xsi="http://www.w3.org/2001/XMLSchema-instance" xmlns:pc="http://schemas.microsoft.com/office/infopath/2007/PartnerControls">
-  <documentManagement>
-    <Estado xmlns="a150fe00-1c53-46dc-80fb-b2dbdb01b085">Edición OK</Estado>
-    <Fecha_x0020_de_x0020_Vencimiento xmlns="a150fe00-1c53-46dc-80fb-b2dbdb01b085" xsi:nil="true"/>
-    <Asignado_x0020_a xmlns="a150fe00-1c53-46dc-80fb-b2dbdb01b085">
-      <UserInfo>
-        <DisplayName/>
-        <AccountId xsi:nil="true"/>
-        <AccountType/>
-      </UserInfo>
-    </Asignado_x0020_a>
-  </documentManagement>
-</p:properties>
-</file>
-
 <file path=customXml/item3.xml><?xml version="1.0" encoding="utf-8"?>
 <?mso-contentType ?>
 <FormTemplates xmlns="http://schemas.microsoft.com/sharepoint/v3/contenttype/forms">
@@ -11410,6 +11410,16 @@
 </file>
 
 <file path=customXml/itemProps1.xml><?xml version="1.0" encoding="utf-8"?>
+<ds:datastoreItem xmlns:ds="http://schemas.openxmlformats.org/officeDocument/2006/customXml" ds:itemID="{60DFAA77-34FB-4BAB-AEF6-56D2CF08F9B7}">
+  <ds:schemaRefs>
+    <ds:schemaRef ds:uri="http://schemas.microsoft.com/office/2006/metadata/properties"/>
+    <ds:schemaRef ds:uri="http://schemas.microsoft.com/office/infopath/2007/PartnerControls"/>
+    <ds:schemaRef ds:uri="a150fe00-1c53-46dc-80fb-b2dbdb01b085"/>
+  </ds:schemaRefs>
+</ds:datastoreItem>
+</file>
+
+<file path=customXml/itemProps2.xml><?xml version="1.0" encoding="utf-8"?>
 <ds:datastoreItem xmlns:ds="http://schemas.openxmlformats.org/officeDocument/2006/customXml" ds:itemID="{CB73C83A-F22A-458F-A189-F18F676D082D}">
   <ds:schemaRefs>
     <ds:schemaRef ds:uri="http://schemas.microsoft.com/office/2006/metadata/contentType"/>
@@ -11427,16 +11437,6 @@
 </ds:datastoreItem>
 </file>
 
-<file path=customXml/itemProps2.xml><?xml version="1.0" encoding="utf-8"?>
-<ds:datastoreItem xmlns:ds="http://schemas.openxmlformats.org/officeDocument/2006/customXml" ds:itemID="{60DFAA77-34FB-4BAB-AEF6-56D2CF08F9B7}">
-  <ds:schemaRefs>
-    <ds:schemaRef ds:uri="http://schemas.microsoft.com/office/2006/metadata/properties"/>
-    <ds:schemaRef ds:uri="http://schemas.microsoft.com/office/infopath/2007/PartnerControls"/>
-    <ds:schemaRef ds:uri="a150fe00-1c53-46dc-80fb-b2dbdb01b085"/>
-  </ds:schemaRefs>
-</ds:datastoreItem>
-</file>
-
 <file path=customXml/itemProps3.xml><?xml version="1.0" encoding="utf-8"?>
 <ds:datastoreItem xmlns:ds="http://schemas.openxmlformats.org/officeDocument/2006/customXml" ds:itemID="{9BE80EBC-BC79-4EC8-884A-2E2A678366B6}">
   <ds:schemaRefs>
@@ -11446,7 +11446,7 @@
 </file>
 
 <file path=customXml/itemProps4.xml><?xml version="1.0" encoding="utf-8"?>
-<ds:datastoreItem xmlns:ds="http://schemas.openxmlformats.org/officeDocument/2006/customXml" ds:itemID="{0173B4F8-D7CE-4517-A540-DF509A358FDB}">
+<ds:datastoreItem xmlns:ds="http://schemas.openxmlformats.org/officeDocument/2006/customXml" ds:itemID="{33A6B992-C7C5-4CC9-AA20-F9348261C257}">
   <ds:schemaRefs>
     <ds:schemaRef ds:uri="http://schemas.openxmlformats.org/officeDocument/2006/bibliography"/>
   </ds:schemaRefs>

</xml_diff>